<commit_message>
fix: update quote template with new logo, contact info, and spacing
- Replace logo with high-quality PNG version of noBgColor.svg
- Update phone number to 06 89 12 46 21
- Update email to contact@ra-batiment.fr
- Fix spacing in totals section (replace tabs with spaces)

Co-Authored-By: Claude Opus 4.5 <noreply@anthropic.com>
</commit_message>
<xml_diff>
--- a/public/documents/template-devis.docx
+++ b/public/documents/template-devis.docx
@@ -136,7 +136,7 @@
                       <w:sz w:val="16"/>
                       <w:szCs w:val="16"/>
                     </w:rPr>
-                    <w:t xml:space="preserve">Tél : 06 23 30 44 45</w:t>
+                    <w:t xml:space="preserve">Tél : 06 89 12 46 21</w:t>
                   </w:r>
                 </w:p>
                 <w:p>
@@ -146,7 +146,7 @@
                       <w:sz w:val="16"/>
                       <w:szCs w:val="16"/>
                     </w:rPr>
-                    <w:t xml:space="preserve">Email : ra.solution@myyahoo.com</w:t>
+                    <w:t xml:space="preserve">Email : contact@ra-batiment.fr</w:t>
                   </w:r>
                 </w:p>
                 <w:p>
@@ -345,7 +345,7 @@
                 <w:sz w:val="18"/>
                 <w:szCs w:val="18"/>
               </w:rPr>
-              <w:t xml:space="preserve">Tél : 06 23 30 44 45</w:t>
+              <w:t xml:space="preserve">Tél : 06 89 12 46 21</w:t>
             </w:r>
           </w:p>
           <w:p>
@@ -1706,7 +1706,7 @@
                 <w:sz w:val="18"/>
                 <w:szCs w:val="18"/>
               </w:rPr>
-              <w:t xml:space="preserve">				X XXX,XX €</w:t>
+              <w:t xml:space="preserve">                              X XXX,XX €</w:t>
             </w:r>
           </w:p>
         </w:tc>
@@ -1749,7 +1749,7 @@
                 <w:sz w:val="18"/>
                 <w:szCs w:val="18"/>
               </w:rPr>
-              <w:t xml:space="preserve">			XXX,XX €</w:t>
+              <w:t xml:space="preserve">                    XXX,XX €</w:t>
             </w:r>
           </w:p>
         </w:tc>
@@ -1792,7 +1792,7 @@
                 <w:sz w:val="18"/>
                 <w:szCs w:val="18"/>
               </w:rPr>
-              <w:t xml:space="preserve">		XXX,XX €</w:t>
+              <w:t xml:space="preserve">              XXX,XX €</w:t>
             </w:r>
           </w:p>
         </w:tc>
@@ -1844,7 +1844,7 @@
                 <w:sz w:val="24"/>
                 <w:szCs w:val="24"/>
               </w:rPr>
-              <w:t xml:space="preserve">			X XXX,XX €</w:t>
+              <w:t xml:space="preserve">                           X XXX,XX €</w:t>
             </w:r>
           </w:p>
         </w:tc>

</xml_diff>